<commit_message>
done for today 8/3
</commit_message>
<xml_diff>
--- a/Course Summary - ID1217.docx
+++ b/Course Summary - ID1217.docx
@@ -1798,21 +1798,7 @@
           <w:rFonts w:ascii="Times" w:eastAsiaTheme="minorEastAsia" w:hAnsi="Times"/>
           <w:lang w:val="en-US"/>
         </w:rPr>
-        <w:t xml:space="preserve">Parallelization of independent iterations executed concurrently in </w:t>
-      </w:r>
-      <w:r>
-        <w:rPr>
-          <w:rFonts w:ascii="Times" w:eastAsiaTheme="minorEastAsia" w:hAnsi="Times"/>
-          <w:lang w:val="en-US"/>
-        </w:rPr>
-        <w:t>separated</w:t>
-      </w:r>
-      <w:r>
-        <w:rPr>
-          <w:rFonts w:ascii="Times" w:eastAsiaTheme="minorEastAsia" w:hAnsi="Times"/>
-          <w:lang w:val="en-US"/>
-        </w:rPr>
-        <w:t xml:space="preserve"> threads of processes. Example is iterative matrix multiplication. </w:t>
+        <w:t>Iterative parallelism is parallelism of independent iterations executed concurrently in separated process or threads. Iterative parallelism results from parallelizing loops in sequential programs so that independent loop iterations are executed in parallel threads. Typically data parallel algorithms based on the idea of domain-composition use iterative parallelism. Example is matrix multiplication.</w:t>
       </w:r>
     </w:p>
     <w:p>
@@ -1941,7 +1927,21 @@
           <w:rFonts w:ascii="Times" w:eastAsiaTheme="minorEastAsia" w:hAnsi="Times"/>
           <w:lang w:val="en-US"/>
         </w:rPr>
-        <w:t>Parallelization of producers and consumers i.e. parallelism of producing</w:t>
+        <w:t>Parallelization of producers and consumers i.e. parallelism of</w:t>
+      </w:r>
+      <w:r>
+        <w:rPr>
+          <w:rFonts w:ascii="Times" w:eastAsiaTheme="minorEastAsia" w:hAnsi="Times"/>
+          <w:lang w:val="en-US"/>
+        </w:rPr>
+        <w:t xml:space="preserve"> different pipeline stages which involves</w:t>
+      </w:r>
+      <w:r>
+        <w:rPr>
+          <w:rFonts w:ascii="Times" w:eastAsiaTheme="minorEastAsia" w:hAnsi="Times"/>
+          <w:lang w:val="en-US"/>
+        </w:rPr>
+        <w:t xml:space="preserve"> producing</w:t>
       </w:r>
       <w:r>
         <w:rPr>
@@ -1969,7 +1969,31 @@
           <w:rFonts w:ascii="Times" w:eastAsiaTheme="minorEastAsia" w:hAnsi="Times"/>
           <w:lang w:val="en-US"/>
         </w:rPr>
-        <w:t xml:space="preserve"> data. </w:t>
+        <w:t xml:space="preserve"> data.</w:t>
+      </w:r>
+      <w:r>
+        <w:rPr>
+          <w:rFonts w:ascii="Times" w:eastAsiaTheme="minorEastAsia" w:hAnsi="Times"/>
+          <w:lang w:val="en-US"/>
+        </w:rPr>
+        <w:t xml:space="preserve"> There might be several </w:t>
+      </w:r>
+      <w:r>
+        <w:rPr>
+          <w:rFonts w:ascii="Times" w:eastAsiaTheme="minorEastAsia" w:hAnsi="Times"/>
+          <w:lang w:val="en-US"/>
+        </w:rPr>
+        <w:lastRenderedPageBreak/>
+        <w:t>functional filters between producer and consumer.</w:t>
+      </w:r>
+      <w:bookmarkStart w:id="0" w:name="_GoBack"/>
+      <w:bookmarkEnd w:id="0"/>
+      <w:r>
+        <w:rPr>
+          <w:rFonts w:ascii="Times" w:eastAsiaTheme="minorEastAsia" w:hAnsi="Times"/>
+          <w:lang w:val="en-US"/>
+        </w:rPr>
+        <w:t xml:space="preserve"> </w:t>
       </w:r>
       <w:r>
         <w:rPr>
@@ -2041,7 +2065,6 @@
           <w:color w:val="000000"/>
           <w:lang w:val="en-US"/>
         </w:rPr>
-        <w:lastRenderedPageBreak/>
         <w:t>Q</w:t>
       </w:r>
       <w:r>
@@ -2504,6 +2527,7 @@
           <w:b/>
           <w:lang w:val="en-US"/>
         </w:rPr>
+        <w:lastRenderedPageBreak/>
         <w:t>Non-determism:</w:t>
       </w:r>
       <w:r>
@@ -3075,7 +3099,15 @@
           <w:rFonts w:ascii="Times" w:eastAsiaTheme="minorEastAsia" w:hAnsi="Times"/>
           <w:lang w:val="en-US"/>
         </w:rPr>
-        <w:t xml:space="preserve"> that is an exact copy of the parent but executes in its own address space. Normally, processes are scheduled and controlled by the OS kernel. A thread is essentially a program counter, a set of registers. and a stack used to store its private local variables, pass parameters to functions and return values. Threads are created in a </w:t>
+        <w:t xml:space="preserve"> that is an exact copy of the parent but executes in its own address space. Normally, processes are scheduled and controlled by the OS kernel. A thread is essentially a program counter, a set of registers. and a stack used to store its private local variables, pass parameters to functions and return values. </w:t>
+      </w:r>
+      <w:r>
+        <w:rPr>
+          <w:rFonts w:ascii="Times" w:eastAsiaTheme="minorEastAsia" w:hAnsi="Times"/>
+          <w:lang w:val="en-US"/>
+        </w:rPr>
+        <w:lastRenderedPageBreak/>
+        <w:t xml:space="preserve">Threads are created in a </w:t>
       </w:r>
       <w:proofErr w:type="spellStart"/>
       <w:r>
@@ -3669,6 +3701,7 @@
           <w:b/>
           <w:lang w:val="en-US"/>
         </w:rPr>
+        <w:lastRenderedPageBreak/>
         <w:t>Q</w:t>
       </w:r>
       <w:r>
@@ -3700,7 +3733,6 @@
           <w:b/>
           <w:lang w:val="en-US"/>
         </w:rPr>
-        <w:lastRenderedPageBreak/>
         <w:t>A</w:t>
       </w:r>
       <w:r>
@@ -4298,6 +4330,7 @@
           <w:rFonts w:ascii="Times" w:hAnsi="Times"/>
           <w:lang w:val="en-US"/>
         </w:rPr>
+        <w:lastRenderedPageBreak/>
         <w:t>Waiting process; P(m); while(!B) {V(m); P(s); P(m);} statements; V(m);</w:t>
       </w:r>
     </w:p>
@@ -4884,6 +4917,7 @@
           <w:shd w:val="clear" w:color="auto" w:fill="FFFFFF"/>
           <w:lang w:val="en-US" w:eastAsia="sv-SE"/>
         </w:rPr>
+        <w:lastRenderedPageBreak/>
         <w:t xml:space="preserve">Suppose your machine has the following atomic instruction: </w:t>
       </w:r>
     </w:p>
@@ -4913,7 +4947,6 @@
           <w:shd w:val="clear" w:color="auto" w:fill="FFFFFF"/>
           <w:lang w:val="en-US" w:eastAsia="sv-SE"/>
         </w:rPr>
-        <w:lastRenderedPageBreak/>
         <w:t xml:space="preserve">int flip(int* lock): &lt; *lock = (*lock + 1) % 2; return *lock; &gt; </w:t>
       </w:r>
     </w:p>
@@ -6250,6 +6283,7 @@
           <w:rFonts w:ascii="Times" w:hAnsi="Times"/>
           <w:lang w:val="en-US"/>
         </w:rPr>
+        <w:lastRenderedPageBreak/>
         <w:t>Using semaphores</w:t>
       </w:r>
     </w:p>
@@ -6273,7 +6307,6 @@
           <w:rFonts w:ascii="Times" w:hAnsi="Times"/>
           <w:lang w:val="en-US"/>
         </w:rPr>
-        <w:lastRenderedPageBreak/>
         <w:t>Sem m = 1; s = 0; Boolean B = false;</w:t>
       </w:r>
     </w:p>
@@ -7164,6 +7197,7 @@
           <w:b/>
           <w:lang w:val="en-US"/>
         </w:rPr>
+        <w:lastRenderedPageBreak/>
         <w:t>Q</w:t>
       </w:r>
       <w:r>
@@ -7194,7 +7228,6 @@
           <w:rFonts w:ascii="Times" w:eastAsiaTheme="minorEastAsia" w:hAnsi="Times"/>
           <w:lang w:val="en-US"/>
         </w:rPr>
-        <w:lastRenderedPageBreak/>
         <w:t xml:space="preserve">A monitor is a synchronization construct that allows threads to have both mutual exclusion and the ability to wait (block) for a certain condition to become false. Monitor is a thread-safe class, object, or module that wraps around a mutex in order to safely allow access to a method or variable by more than one thread. A monitor is in Java implemented with the </w:t>
       </w:r>
       <w:r>
@@ -7830,6 +7863,7 @@
           <w:bCs/>
           <w:lang w:val="en-US"/>
         </w:rPr>
+        <w:lastRenderedPageBreak/>
         <w:t xml:space="preserve">A. </w:t>
       </w:r>
       <w:r>
@@ -7837,15 +7871,7 @@
           <w:rFonts w:ascii="Times" w:hAnsi="Times"/>
           <w:lang w:val="en-US"/>
         </w:rPr>
-        <w:t xml:space="preserve">Consider the following case. Bear has not called eat() yet, Bees are filling the pot some bee increments the pot to h and signals full. The signal is lost because bear has not called eat yet nor waiting on full. So when bear finally calls eat it will wait on full forever and bees will </w:t>
-      </w:r>
-      <w:r>
-        <w:rPr>
-          <w:rFonts w:ascii="Times" w:hAnsi="Times"/>
-          <w:lang w:val="en-US"/>
-        </w:rPr>
-        <w:lastRenderedPageBreak/>
-        <w:t>wait on empty forever in deadlock. To avoid deadlock, bear should check in eat whether pot is full</w:t>
+        <w:t>Consider the following case. Bear has not called eat() yet, Bees are filling the pot some bee increments the pot to h and signals full. The signal is lost because bear has not called eat yet nor waiting on full. So when bear finally calls eat it will wait on full forever and bees will wait on empty forever in deadlock. To avoid deadlock, bear should check in eat whether pot is full</w:t>
       </w:r>
     </w:p>
     <w:p>
@@ -8490,7 +8516,6 @@
           <w:rFonts w:ascii="Times" w:hAnsi="Times"/>
           <w:lang w:val="en-US"/>
         </w:rPr>
-        <w:lastRenderedPageBreak/>
         <w:t>Synchronous message passing</w:t>
       </w:r>
     </w:p>
@@ -9340,7 +9365,15 @@
           <w:rFonts w:ascii="Times" w:hAnsi="Times"/>
           <w:lang w:val="en-US"/>
         </w:rPr>
-        <w:t xml:space="preserve"> happens repeatedly, performance will suffer greatly. The solution is to make sure that distinct data structures accessed by different cores are not allocated in close proximity with other data structures. </w:t>
+        <w:t xml:space="preserve"> happens repeatedly, performance will suffer greatly. The solution is to make sure that distinct data </w:t>
+      </w:r>
+      <w:r>
+        <w:rPr>
+          <w:rFonts w:ascii="Times" w:hAnsi="Times"/>
+          <w:lang w:val="en-US"/>
+        </w:rPr>
+        <w:lastRenderedPageBreak/>
+        <w:t xml:space="preserve">structures accessed by different cores are not allocated in close proximity with other data structures. </w:t>
       </w:r>
       <w:r>
         <w:rPr>
@@ -9375,7 +9408,6 @@
           <w:bCs/>
           <w:lang w:val="en-US"/>
         </w:rPr>
-        <w:lastRenderedPageBreak/>
         <w:t xml:space="preserve">Q. </w:t>
       </w:r>
       <w:r>
@@ -10321,8 +10353,6 @@
           <w:lang w:val="en-US"/>
         </w:rPr>
       </w:pPr>
-      <w:bookmarkStart w:id="0" w:name="_GoBack"/>
-      <w:bookmarkEnd w:id="0"/>
     </w:p>
     <w:p>
       <w:pPr>

</xml_diff>